<commit_message>
omitting multiples of 3 now works, also optimised to completely skip over the extra shift/doubling operations toward the end of each column, didn't seem to have much impact though
</commit_message>
<xml_diff>
--- a/C++ v11/omit multiples of 3 workings.docx
+++ b/C++ v11/omit multiples of 3 workings.docx
@@ -8,6 +8,19 @@
       </w:pPr>
       <w:r>
         <w:t>Doubling operation:</w:t>
+      </w:r>
+    </w:p>
+    <w:p>
+      <w:r>
+        <w:t xml:space="preserve">SCRAP MOST </w:t>
+      </w:r>
+      <w:r>
+        <w:t xml:space="preserve">OF THIS SECTION </w:t>
+      </w:r>
+      <w:bookmarkStart w:id="0" w:name="_GoBack"/>
+      <w:bookmarkEnd w:id="0"/>
+      <w:r>
+        <w:t>ITS PROBABLY WRONG</w:t>
       </w:r>
     </w:p>
     <w:p>
@@ -22,16 +35,20 @@
       <w:tblPr>
         <w:tblStyle w:val="TableGrid"/>
         <w:tblW w:w="0" w:type="auto"/>
+        <w:tblCellMar>
+          <w:left w:w="28" w:type="dxa"/>
+          <w:right w:w="28" w:type="dxa"/>
+        </w:tblCellMar>
         <w:tblLook w:val="04A0" w:firstRow="1" w:lastRow="0" w:firstColumn="1" w:lastColumn="0" w:noHBand="0" w:noVBand="1"/>
       </w:tblPr>
       <w:tblGrid>
         <w:gridCol w:w="2268"/>
-        <w:gridCol w:w="403"/>
-        <w:gridCol w:w="401"/>
-        <w:gridCol w:w="401"/>
-        <w:gridCol w:w="406"/>
-        <w:gridCol w:w="407"/>
-        <w:gridCol w:w="398"/>
+        <w:gridCol w:w="440"/>
+        <w:gridCol w:w="440"/>
+        <w:gridCol w:w="440"/>
+        <w:gridCol w:w="440"/>
+        <w:gridCol w:w="440"/>
+        <w:gridCol w:w="440"/>
         <w:gridCol w:w="440"/>
         <w:gridCol w:w="440"/>
         <w:gridCol w:w="440"/>
@@ -61,7 +78,7 @@
         </w:tc>
         <w:tc>
           <w:tcPr>
-            <w:tcW w:w="403" w:type="dxa"/>
+            <w:tcW w:w="440" w:type="dxa"/>
           </w:tcPr>
           <w:p>
             <w:r>
@@ -71,7 +88,7 @@
         </w:tc>
         <w:tc>
           <w:tcPr>
-            <w:tcW w:w="401" w:type="dxa"/>
+            <w:tcW w:w="440" w:type="dxa"/>
           </w:tcPr>
           <w:p>
             <w:r>
@@ -81,7 +98,7 @@
         </w:tc>
         <w:tc>
           <w:tcPr>
-            <w:tcW w:w="401" w:type="dxa"/>
+            <w:tcW w:w="440" w:type="dxa"/>
           </w:tcPr>
           <w:p>
             <w:r>
@@ -91,7 +108,7 @@
         </w:tc>
         <w:tc>
           <w:tcPr>
-            <w:tcW w:w="406" w:type="dxa"/>
+            <w:tcW w:w="440" w:type="dxa"/>
           </w:tcPr>
           <w:p>
             <w:r>
@@ -101,7 +118,7 @@
         </w:tc>
         <w:tc>
           <w:tcPr>
-            <w:tcW w:w="407" w:type="dxa"/>
+            <w:tcW w:w="440" w:type="dxa"/>
           </w:tcPr>
           <w:p>
             <w:r>
@@ -111,7 +128,7 @@
         </w:tc>
         <w:tc>
           <w:tcPr>
-            <w:tcW w:w="398" w:type="dxa"/>
+            <w:tcW w:w="440" w:type="dxa"/>
           </w:tcPr>
           <w:p>
             <w:r>
@@ -132,6 +149,9 @@
         <w:tc>
           <w:tcPr>
             <w:tcW w:w="440" w:type="dxa"/>
+            <w:tcBorders>
+              <w:right w:val="single" w:sz="12" w:space="0" w:color="000000"/>
+            </w:tcBorders>
           </w:tcPr>
           <w:p>
             <w:r>
@@ -142,6 +162,9 @@
         <w:tc>
           <w:tcPr>
             <w:tcW w:w="440" w:type="dxa"/>
+            <w:tcBorders>
+              <w:left w:val="single" w:sz="12" w:space="0" w:color="000000"/>
+            </w:tcBorders>
           </w:tcPr>
           <w:p>
             <w:r>
@@ -212,6 +235,9 @@
         <w:tc>
           <w:tcPr>
             <w:tcW w:w="440" w:type="dxa"/>
+            <w:tcBorders>
+              <w:right w:val="single" w:sz="12" w:space="0" w:color="000000"/>
+            </w:tcBorders>
           </w:tcPr>
           <w:p>
             <w:r>
@@ -222,6 +248,9 @@
         <w:tc>
           <w:tcPr>
             <w:tcW w:w="440" w:type="dxa"/>
+            <w:tcBorders>
+              <w:left w:val="single" w:sz="12" w:space="0" w:color="000000"/>
+            </w:tcBorders>
           </w:tcPr>
           <w:p>
             <w:r>
@@ -283,7 +312,7 @@
         </w:tc>
         <w:tc>
           <w:tcPr>
-            <w:tcW w:w="403" w:type="dxa"/>
+            <w:tcW w:w="440" w:type="dxa"/>
           </w:tcPr>
           <w:p>
             <w:r>
@@ -293,7 +322,7 @@
         </w:tc>
         <w:tc>
           <w:tcPr>
-            <w:tcW w:w="401" w:type="dxa"/>
+            <w:tcW w:w="440" w:type="dxa"/>
           </w:tcPr>
           <w:p>
             <w:r>
@@ -303,7 +332,7 @@
         </w:tc>
         <w:tc>
           <w:tcPr>
-            <w:tcW w:w="401" w:type="dxa"/>
+            <w:tcW w:w="440" w:type="dxa"/>
           </w:tcPr>
           <w:p>
             <w:r>
@@ -313,7 +342,7 @@
         </w:tc>
         <w:tc>
           <w:tcPr>
-            <w:tcW w:w="406" w:type="dxa"/>
+            <w:tcW w:w="440" w:type="dxa"/>
           </w:tcPr>
           <w:p>
             <w:r>
@@ -323,7 +352,7 @@
         </w:tc>
         <w:tc>
           <w:tcPr>
-            <w:tcW w:w="407" w:type="dxa"/>
+            <w:tcW w:w="440" w:type="dxa"/>
           </w:tcPr>
           <w:p>
             <w:r>
@@ -333,7 +362,7 @@
         </w:tc>
         <w:tc>
           <w:tcPr>
-            <w:tcW w:w="398" w:type="dxa"/>
+            <w:tcW w:w="440" w:type="dxa"/>
           </w:tcPr>
           <w:p>
             <w:r>
@@ -354,6 +383,9 @@
         <w:tc>
           <w:tcPr>
             <w:tcW w:w="440" w:type="dxa"/>
+            <w:tcBorders>
+              <w:right w:val="single" w:sz="12" w:space="0" w:color="000000"/>
+            </w:tcBorders>
           </w:tcPr>
           <w:p>
             <w:r>
@@ -364,6 +396,9 @@
         <w:tc>
           <w:tcPr>
             <w:tcW w:w="440" w:type="dxa"/>
+            <w:tcBorders>
+              <w:left w:val="single" w:sz="12" w:space="0" w:color="000000"/>
+            </w:tcBorders>
           </w:tcPr>
           <w:p>
             <w:r>
@@ -418,12 +453,18 @@
         <w:tc>
           <w:tcPr>
             <w:tcW w:w="440" w:type="dxa"/>
-          </w:tcPr>
-          <w:p/>
-        </w:tc>
-        <w:tc>
-          <w:tcPr>
-            <w:tcW w:w="440" w:type="dxa"/>
+            <w:tcBorders>
+              <w:right w:val="single" w:sz="12" w:space="0" w:color="000000"/>
+            </w:tcBorders>
+          </w:tcPr>
+          <w:p/>
+        </w:tc>
+        <w:tc>
+          <w:tcPr>
+            <w:tcW w:w="440" w:type="dxa"/>
+            <w:tcBorders>
+              <w:left w:val="single" w:sz="12" w:space="0" w:color="000000"/>
+            </w:tcBorders>
           </w:tcPr>
           <w:p/>
         </w:tc>
@@ -456,6 +497,9 @@
         <w:tc>
           <w:tcPr>
             <w:tcW w:w="2268" w:type="dxa"/>
+            <w:tcBorders>
+              <w:bottom w:val="single" w:sz="12" w:space="0" w:color="000000"/>
+            </w:tcBorders>
           </w:tcPr>
           <w:p>
             <w:r>
@@ -465,7 +509,10 @@
         </w:tc>
         <w:tc>
           <w:tcPr>
-            <w:tcW w:w="403" w:type="dxa"/>
+            <w:tcW w:w="440" w:type="dxa"/>
+            <w:tcBorders>
+              <w:bottom w:val="single" w:sz="12" w:space="0" w:color="000000"/>
+            </w:tcBorders>
           </w:tcPr>
           <w:p>
             <w:r>
@@ -475,13 +522,19 @@
         </w:tc>
         <w:tc>
           <w:tcPr>
-            <w:tcW w:w="401" w:type="dxa"/>
-          </w:tcPr>
-          <w:p/>
-        </w:tc>
-        <w:tc>
-          <w:tcPr>
-            <w:tcW w:w="401" w:type="dxa"/>
+            <w:tcW w:w="440" w:type="dxa"/>
+            <w:tcBorders>
+              <w:bottom w:val="single" w:sz="12" w:space="0" w:color="000000"/>
+            </w:tcBorders>
+          </w:tcPr>
+          <w:p/>
+        </w:tc>
+        <w:tc>
+          <w:tcPr>
+            <w:tcW w:w="440" w:type="dxa"/>
+            <w:tcBorders>
+              <w:bottom w:val="single" w:sz="12" w:space="0" w:color="000000"/>
+            </w:tcBorders>
           </w:tcPr>
           <w:p>
             <w:r>
@@ -491,13 +544,19 @@
         </w:tc>
         <w:tc>
           <w:tcPr>
-            <w:tcW w:w="406" w:type="dxa"/>
-          </w:tcPr>
-          <w:p/>
-        </w:tc>
-        <w:tc>
-          <w:tcPr>
-            <w:tcW w:w="407" w:type="dxa"/>
+            <w:tcW w:w="440" w:type="dxa"/>
+            <w:tcBorders>
+              <w:bottom w:val="single" w:sz="12" w:space="0" w:color="000000"/>
+            </w:tcBorders>
+          </w:tcPr>
+          <w:p/>
+        </w:tc>
+        <w:tc>
+          <w:tcPr>
+            <w:tcW w:w="440" w:type="dxa"/>
+            <w:tcBorders>
+              <w:bottom w:val="single" w:sz="12" w:space="0" w:color="000000"/>
+            </w:tcBorders>
           </w:tcPr>
           <w:p>
             <w:r>
@@ -507,13 +566,19 @@
         </w:tc>
         <w:tc>
           <w:tcPr>
-            <w:tcW w:w="398" w:type="dxa"/>
-          </w:tcPr>
-          <w:p/>
-        </w:tc>
-        <w:tc>
-          <w:tcPr>
-            <w:tcW w:w="440" w:type="dxa"/>
+            <w:tcW w:w="440" w:type="dxa"/>
+            <w:tcBorders>
+              <w:bottom w:val="single" w:sz="12" w:space="0" w:color="000000"/>
+            </w:tcBorders>
+          </w:tcPr>
+          <w:p/>
+        </w:tc>
+        <w:tc>
+          <w:tcPr>
+            <w:tcW w:w="440" w:type="dxa"/>
+            <w:tcBorders>
+              <w:bottom w:val="single" w:sz="12" w:space="0" w:color="000000"/>
+            </w:tcBorders>
           </w:tcPr>
           <w:p>
             <w:r>
@@ -524,12 +589,20 @@
         <w:tc>
           <w:tcPr>
             <w:tcW w:w="440" w:type="dxa"/>
-          </w:tcPr>
-          <w:p/>
-        </w:tc>
-        <w:tc>
-          <w:tcPr>
-            <w:tcW w:w="440" w:type="dxa"/>
+            <w:tcBorders>
+              <w:bottom w:val="single" w:sz="12" w:space="0" w:color="000000"/>
+              <w:right w:val="single" w:sz="12" w:space="0" w:color="000000"/>
+            </w:tcBorders>
+          </w:tcPr>
+          <w:p/>
+        </w:tc>
+        <w:tc>
+          <w:tcPr>
+            <w:tcW w:w="440" w:type="dxa"/>
+            <w:tcBorders>
+              <w:left w:val="single" w:sz="12" w:space="0" w:color="000000"/>
+              <w:bottom w:val="single" w:sz="12" w:space="0" w:color="000000"/>
+            </w:tcBorders>
           </w:tcPr>
           <w:p>
             <w:r>
@@ -540,12 +613,18 @@
         <w:tc>
           <w:tcPr>
             <w:tcW w:w="440" w:type="dxa"/>
-          </w:tcPr>
-          <w:p/>
-        </w:tc>
-        <w:tc>
-          <w:tcPr>
-            <w:tcW w:w="440" w:type="dxa"/>
+            <w:tcBorders>
+              <w:bottom w:val="single" w:sz="12" w:space="0" w:color="000000"/>
+            </w:tcBorders>
+          </w:tcPr>
+          <w:p/>
+        </w:tc>
+        <w:tc>
+          <w:tcPr>
+            <w:tcW w:w="440" w:type="dxa"/>
+            <w:tcBorders>
+              <w:bottom w:val="single" w:sz="12" w:space="0" w:color="000000"/>
+            </w:tcBorders>
           </w:tcPr>
           <w:p>
             <w:r>
@@ -556,12 +635,18 @@
         <w:tc>
           <w:tcPr>
             <w:tcW w:w="440" w:type="dxa"/>
-          </w:tcPr>
-          <w:p/>
-        </w:tc>
-        <w:tc>
-          <w:tcPr>
-            <w:tcW w:w="440" w:type="dxa"/>
+            <w:tcBorders>
+              <w:bottom w:val="single" w:sz="12" w:space="0" w:color="000000"/>
+            </w:tcBorders>
+          </w:tcPr>
+          <w:p/>
+        </w:tc>
+        <w:tc>
+          <w:tcPr>
+            <w:tcW w:w="440" w:type="dxa"/>
+            <w:tcBorders>
+              <w:bottom w:val="single" w:sz="12" w:space="0" w:color="000000"/>
+            </w:tcBorders>
           </w:tcPr>
           <w:p>
             <w:r>
@@ -572,12 +657,18 @@
         <w:tc>
           <w:tcPr>
             <w:tcW w:w="440" w:type="dxa"/>
-          </w:tcPr>
-          <w:p/>
-        </w:tc>
-        <w:tc>
-          <w:tcPr>
-            <w:tcW w:w="440" w:type="dxa"/>
+            <w:tcBorders>
+              <w:bottom w:val="single" w:sz="12" w:space="0" w:color="000000"/>
+            </w:tcBorders>
+          </w:tcPr>
+          <w:p/>
+        </w:tc>
+        <w:tc>
+          <w:tcPr>
+            <w:tcW w:w="440" w:type="dxa"/>
+            <w:tcBorders>
+              <w:bottom w:val="single" w:sz="12" w:space="0" w:color="000000"/>
+            </w:tcBorders>
           </w:tcPr>
           <w:p>
             <w:r>
@@ -588,12 +679,946 @@
         <w:tc>
           <w:tcPr>
             <w:tcW w:w="440" w:type="dxa"/>
-          </w:tcPr>
-          <w:p/>
-        </w:tc>
-        <w:tc>
-          <w:tcPr>
-            <w:tcW w:w="440" w:type="dxa"/>
+            <w:tcBorders>
+              <w:bottom w:val="single" w:sz="12" w:space="0" w:color="000000"/>
+              <w:right w:val="single" w:sz="12" w:space="0" w:color="000000"/>
+            </w:tcBorders>
+          </w:tcPr>
+          <w:p/>
+        </w:tc>
+        <w:tc>
+          <w:tcPr>
+            <w:tcW w:w="440" w:type="dxa"/>
+            <w:tcBorders>
+              <w:left w:val="single" w:sz="12" w:space="0" w:color="000000"/>
+              <w:bottom w:val="single" w:sz="12" w:space="0" w:color="000000"/>
+            </w:tcBorders>
+          </w:tcPr>
+          <w:p>
+            <w:r>
+              <w:t>I</w:t>
+            </w:r>
+          </w:p>
+        </w:tc>
+        <w:tc>
+          <w:tcPr>
+            <w:tcW w:w="440" w:type="dxa"/>
+            <w:tcBorders>
+              <w:bottom w:val="single" w:sz="12" w:space="0" w:color="000000"/>
+            </w:tcBorders>
+          </w:tcPr>
+          <w:p/>
+        </w:tc>
+        <w:tc>
+          <w:tcPr>
+            <w:tcW w:w="440" w:type="dxa"/>
+            <w:tcBorders>
+              <w:bottom w:val="single" w:sz="12" w:space="0" w:color="000000"/>
+            </w:tcBorders>
+          </w:tcPr>
+          <w:p>
+            <w:r>
+              <w:t>J</w:t>
+            </w:r>
+          </w:p>
+        </w:tc>
+        <w:tc>
+          <w:tcPr>
+            <w:tcW w:w="440" w:type="dxa"/>
+            <w:tcBorders>
+              <w:bottom w:val="single" w:sz="12" w:space="0" w:color="000000"/>
+            </w:tcBorders>
+          </w:tcPr>
+          <w:p/>
+        </w:tc>
+        <w:tc>
+          <w:tcPr>
+            <w:tcW w:w="440" w:type="dxa"/>
+            <w:tcBorders>
+              <w:bottom w:val="single" w:sz="12" w:space="0" w:color="000000"/>
+            </w:tcBorders>
+          </w:tcPr>
+          <w:p>
+            <w:r>
+              <w:t>K</w:t>
+            </w:r>
+          </w:p>
+        </w:tc>
+      </w:tr>
+      <w:tr>
+        <w:tc>
+          <w:tcPr>
+            <w:tcW w:w="2268" w:type="dxa"/>
+            <w:tcBorders>
+              <w:top w:val="single" w:sz="12" w:space="0" w:color="000000"/>
+            </w:tcBorders>
+          </w:tcPr>
+          <w:p>
+            <w:r>
+              <w:t>number represented:</w:t>
+            </w:r>
+          </w:p>
+        </w:tc>
+        <w:tc>
+          <w:tcPr>
+            <w:tcW w:w="440" w:type="dxa"/>
+            <w:tcBorders>
+              <w:top w:val="single" w:sz="12" w:space="0" w:color="000000"/>
+            </w:tcBorders>
+          </w:tcPr>
+          <w:p>
+            <w:r>
+              <w:t>64</w:t>
+            </w:r>
+          </w:p>
+        </w:tc>
+        <w:tc>
+          <w:tcPr>
+            <w:tcW w:w="440" w:type="dxa"/>
+            <w:tcBorders>
+              <w:top w:val="single" w:sz="12" w:space="0" w:color="000000"/>
+            </w:tcBorders>
+          </w:tcPr>
+          <w:p>
+            <w:r>
+              <w:t>65</w:t>
+            </w:r>
+          </w:p>
+        </w:tc>
+        <w:tc>
+          <w:tcPr>
+            <w:tcW w:w="440" w:type="dxa"/>
+            <w:tcBorders>
+              <w:top w:val="single" w:sz="12" w:space="0" w:color="000000"/>
+            </w:tcBorders>
+          </w:tcPr>
+          <w:p>
+            <w:r>
+              <w:t>66</w:t>
+            </w:r>
+          </w:p>
+        </w:tc>
+        <w:tc>
+          <w:tcPr>
+            <w:tcW w:w="440" w:type="dxa"/>
+            <w:tcBorders>
+              <w:top w:val="single" w:sz="12" w:space="0" w:color="000000"/>
+            </w:tcBorders>
+          </w:tcPr>
+          <w:p>
+            <w:r>
+              <w:t>67</w:t>
+            </w:r>
+          </w:p>
+        </w:tc>
+        <w:tc>
+          <w:tcPr>
+            <w:tcW w:w="440" w:type="dxa"/>
+            <w:tcBorders>
+              <w:top w:val="single" w:sz="12" w:space="0" w:color="000000"/>
+            </w:tcBorders>
+          </w:tcPr>
+          <w:p>
+            <w:r>
+              <w:t>68</w:t>
+            </w:r>
+          </w:p>
+        </w:tc>
+        <w:tc>
+          <w:tcPr>
+            <w:tcW w:w="440" w:type="dxa"/>
+            <w:tcBorders>
+              <w:top w:val="single" w:sz="12" w:space="0" w:color="000000"/>
+            </w:tcBorders>
+          </w:tcPr>
+          <w:p>
+            <w:r>
+              <w:t>69</w:t>
+            </w:r>
+          </w:p>
+        </w:tc>
+        <w:tc>
+          <w:tcPr>
+            <w:tcW w:w="440" w:type="dxa"/>
+            <w:tcBorders>
+              <w:top w:val="single" w:sz="12" w:space="0" w:color="000000"/>
+            </w:tcBorders>
+          </w:tcPr>
+          <w:p>
+            <w:r>
+              <w:t>70</w:t>
+            </w:r>
+          </w:p>
+        </w:tc>
+        <w:tc>
+          <w:tcPr>
+            <w:tcW w:w="440" w:type="dxa"/>
+            <w:tcBorders>
+              <w:top w:val="single" w:sz="12" w:space="0" w:color="000000"/>
+              <w:right w:val="single" w:sz="12" w:space="0" w:color="000000"/>
+            </w:tcBorders>
+          </w:tcPr>
+          <w:p>
+            <w:r>
+              <w:t>71</w:t>
+            </w:r>
+          </w:p>
+        </w:tc>
+        <w:tc>
+          <w:tcPr>
+            <w:tcW w:w="440" w:type="dxa"/>
+            <w:tcBorders>
+              <w:top w:val="single" w:sz="12" w:space="0" w:color="000000"/>
+              <w:left w:val="single" w:sz="12" w:space="0" w:color="000000"/>
+            </w:tcBorders>
+          </w:tcPr>
+          <w:p>
+            <w:r>
+              <w:t>72</w:t>
+            </w:r>
+          </w:p>
+        </w:tc>
+        <w:tc>
+          <w:tcPr>
+            <w:tcW w:w="440" w:type="dxa"/>
+            <w:tcBorders>
+              <w:top w:val="single" w:sz="12" w:space="0" w:color="000000"/>
+            </w:tcBorders>
+          </w:tcPr>
+          <w:p>
+            <w:r>
+              <w:t>73</w:t>
+            </w:r>
+          </w:p>
+        </w:tc>
+        <w:tc>
+          <w:tcPr>
+            <w:tcW w:w="440" w:type="dxa"/>
+            <w:tcBorders>
+              <w:top w:val="single" w:sz="12" w:space="0" w:color="000000"/>
+            </w:tcBorders>
+          </w:tcPr>
+          <w:p>
+            <w:r>
+              <w:t>74</w:t>
+            </w:r>
+          </w:p>
+        </w:tc>
+        <w:tc>
+          <w:tcPr>
+            <w:tcW w:w="440" w:type="dxa"/>
+            <w:tcBorders>
+              <w:top w:val="single" w:sz="12" w:space="0" w:color="000000"/>
+            </w:tcBorders>
+          </w:tcPr>
+          <w:p>
+            <w:r>
+              <w:t>75</w:t>
+            </w:r>
+          </w:p>
+        </w:tc>
+        <w:tc>
+          <w:tcPr>
+            <w:tcW w:w="440" w:type="dxa"/>
+            <w:tcBorders>
+              <w:top w:val="single" w:sz="12" w:space="0" w:color="000000"/>
+            </w:tcBorders>
+          </w:tcPr>
+          <w:p>
+            <w:r>
+              <w:t>76</w:t>
+            </w:r>
+          </w:p>
+        </w:tc>
+        <w:tc>
+          <w:tcPr>
+            <w:tcW w:w="440" w:type="dxa"/>
+            <w:tcBorders>
+              <w:top w:val="single" w:sz="12" w:space="0" w:color="000000"/>
+            </w:tcBorders>
+          </w:tcPr>
+          <w:p>
+            <w:r>
+              <w:t>77</w:t>
+            </w:r>
+          </w:p>
+        </w:tc>
+        <w:tc>
+          <w:tcPr>
+            <w:tcW w:w="440" w:type="dxa"/>
+            <w:tcBorders>
+              <w:top w:val="single" w:sz="12" w:space="0" w:color="000000"/>
+            </w:tcBorders>
+          </w:tcPr>
+          <w:p>
+            <w:r>
+              <w:t>78</w:t>
+            </w:r>
+          </w:p>
+        </w:tc>
+        <w:tc>
+          <w:tcPr>
+            <w:tcW w:w="440" w:type="dxa"/>
+            <w:tcBorders>
+              <w:top w:val="single" w:sz="12" w:space="0" w:color="000000"/>
+              <w:right w:val="single" w:sz="12" w:space="0" w:color="000000"/>
+            </w:tcBorders>
+          </w:tcPr>
+          <w:p>
+            <w:r>
+              <w:t>79</w:t>
+            </w:r>
+          </w:p>
+        </w:tc>
+        <w:tc>
+          <w:tcPr>
+            <w:tcW w:w="440" w:type="dxa"/>
+            <w:tcBorders>
+              <w:top w:val="single" w:sz="12" w:space="0" w:color="000000"/>
+              <w:left w:val="single" w:sz="12" w:space="0" w:color="000000"/>
+            </w:tcBorders>
+          </w:tcPr>
+          <w:p>
+            <w:r>
+              <w:t>80</w:t>
+            </w:r>
+          </w:p>
+        </w:tc>
+        <w:tc>
+          <w:tcPr>
+            <w:tcW w:w="440" w:type="dxa"/>
+            <w:tcBorders>
+              <w:top w:val="single" w:sz="12" w:space="0" w:color="000000"/>
+            </w:tcBorders>
+          </w:tcPr>
+          <w:p>
+            <w:r>
+              <w:t>81</w:t>
+            </w:r>
+          </w:p>
+        </w:tc>
+        <w:tc>
+          <w:tcPr>
+            <w:tcW w:w="440" w:type="dxa"/>
+            <w:tcBorders>
+              <w:top w:val="single" w:sz="12" w:space="0" w:color="000000"/>
+            </w:tcBorders>
+          </w:tcPr>
+          <w:p>
+            <w:r>
+              <w:t>82</w:t>
+            </w:r>
+          </w:p>
+        </w:tc>
+        <w:tc>
+          <w:tcPr>
+            <w:tcW w:w="440" w:type="dxa"/>
+            <w:tcBorders>
+              <w:top w:val="single" w:sz="12" w:space="0" w:color="000000"/>
+            </w:tcBorders>
+          </w:tcPr>
+          <w:p>
+            <w:r>
+              <w:t>83</w:t>
+            </w:r>
+          </w:p>
+        </w:tc>
+        <w:tc>
+          <w:tcPr>
+            <w:tcW w:w="440" w:type="dxa"/>
+            <w:tcBorders>
+              <w:top w:val="single" w:sz="12" w:space="0" w:color="000000"/>
+            </w:tcBorders>
+          </w:tcPr>
+          <w:p>
+            <w:r>
+              <w:t>84</w:t>
+            </w:r>
+          </w:p>
+        </w:tc>
+      </w:tr>
+      <w:tr>
+        <w:tc>
+          <w:tcPr>
+            <w:tcW w:w="2268" w:type="dxa"/>
+          </w:tcPr>
+          <w:p>
+            <w:r>
+              <w:t>before doubling:</w:t>
+            </w:r>
+          </w:p>
+        </w:tc>
+        <w:tc>
+          <w:tcPr>
+            <w:tcW w:w="440" w:type="dxa"/>
+          </w:tcPr>
+          <w:p>
+            <w:r>
+              <w:t>A</w:t>
+            </w:r>
+          </w:p>
+        </w:tc>
+        <w:tc>
+          <w:tcPr>
+            <w:tcW w:w="440" w:type="dxa"/>
+          </w:tcPr>
+          <w:p>
+            <w:r>
+              <w:t>B</w:t>
+            </w:r>
+          </w:p>
+        </w:tc>
+        <w:tc>
+          <w:tcPr>
+            <w:tcW w:w="440" w:type="dxa"/>
+          </w:tcPr>
+          <w:p>
+            <w:r>
+              <w:t>C</w:t>
+            </w:r>
+          </w:p>
+        </w:tc>
+        <w:tc>
+          <w:tcPr>
+            <w:tcW w:w="440" w:type="dxa"/>
+          </w:tcPr>
+          <w:p>
+            <w:r>
+              <w:t>D</w:t>
+            </w:r>
+          </w:p>
+        </w:tc>
+        <w:tc>
+          <w:tcPr>
+            <w:tcW w:w="440" w:type="dxa"/>
+          </w:tcPr>
+          <w:p>
+            <w:r>
+              <w:t>E</w:t>
+            </w:r>
+          </w:p>
+        </w:tc>
+        <w:tc>
+          <w:tcPr>
+            <w:tcW w:w="440" w:type="dxa"/>
+          </w:tcPr>
+          <w:p>
+            <w:r>
+              <w:t>F</w:t>
+            </w:r>
+          </w:p>
+        </w:tc>
+        <w:tc>
+          <w:tcPr>
+            <w:tcW w:w="440" w:type="dxa"/>
+          </w:tcPr>
+          <w:p>
+            <w:r>
+              <w:t>G</w:t>
+            </w:r>
+          </w:p>
+        </w:tc>
+        <w:tc>
+          <w:tcPr>
+            <w:tcW w:w="440" w:type="dxa"/>
+            <w:tcBorders>
+              <w:right w:val="single" w:sz="12" w:space="0" w:color="000000"/>
+            </w:tcBorders>
+          </w:tcPr>
+          <w:p>
+            <w:r>
+              <w:t>H</w:t>
+            </w:r>
+          </w:p>
+        </w:tc>
+        <w:tc>
+          <w:tcPr>
+            <w:tcW w:w="440" w:type="dxa"/>
+            <w:tcBorders>
+              <w:left w:val="single" w:sz="12" w:space="0" w:color="000000"/>
+            </w:tcBorders>
+          </w:tcPr>
+          <w:p>
+            <w:r>
+              <w:t>I</w:t>
+            </w:r>
+          </w:p>
+        </w:tc>
+        <w:tc>
+          <w:tcPr>
+            <w:tcW w:w="440" w:type="dxa"/>
+          </w:tcPr>
+          <w:p>
+            <w:r>
+              <w:t>J</w:t>
+            </w:r>
+          </w:p>
+        </w:tc>
+        <w:tc>
+          <w:tcPr>
+            <w:tcW w:w="440" w:type="dxa"/>
+          </w:tcPr>
+          <w:p>
+            <w:r>
+              <w:t>K</w:t>
+            </w:r>
+          </w:p>
+        </w:tc>
+        <w:tc>
+          <w:tcPr>
+            <w:tcW w:w="440" w:type="dxa"/>
+          </w:tcPr>
+          <w:p/>
+        </w:tc>
+        <w:tc>
+          <w:tcPr>
+            <w:tcW w:w="440" w:type="dxa"/>
+          </w:tcPr>
+          <w:p/>
+        </w:tc>
+        <w:tc>
+          <w:tcPr>
+            <w:tcW w:w="440" w:type="dxa"/>
+          </w:tcPr>
+          <w:p/>
+        </w:tc>
+        <w:tc>
+          <w:tcPr>
+            <w:tcW w:w="440" w:type="dxa"/>
+          </w:tcPr>
+          <w:p/>
+        </w:tc>
+        <w:tc>
+          <w:tcPr>
+            <w:tcW w:w="440" w:type="dxa"/>
+            <w:tcBorders>
+              <w:right w:val="single" w:sz="12" w:space="0" w:color="000000"/>
+            </w:tcBorders>
+          </w:tcPr>
+          <w:p/>
+        </w:tc>
+        <w:tc>
+          <w:tcPr>
+            <w:tcW w:w="440" w:type="dxa"/>
+            <w:tcBorders>
+              <w:left w:val="single" w:sz="12" w:space="0" w:color="000000"/>
+            </w:tcBorders>
+          </w:tcPr>
+          <w:p/>
+        </w:tc>
+        <w:tc>
+          <w:tcPr>
+            <w:tcW w:w="440" w:type="dxa"/>
+          </w:tcPr>
+          <w:p/>
+        </w:tc>
+        <w:tc>
+          <w:tcPr>
+            <w:tcW w:w="440" w:type="dxa"/>
+          </w:tcPr>
+          <w:p/>
+        </w:tc>
+        <w:tc>
+          <w:tcPr>
+            <w:tcW w:w="440" w:type="dxa"/>
+          </w:tcPr>
+          <w:p/>
+        </w:tc>
+        <w:tc>
+          <w:tcPr>
+            <w:tcW w:w="440" w:type="dxa"/>
+          </w:tcPr>
+          <w:p/>
+        </w:tc>
+      </w:tr>
+      <w:tr>
+        <w:tc>
+          <w:tcPr>
+            <w:tcW w:w="2268" w:type="dxa"/>
+          </w:tcPr>
+          <w:p>
+            <w:r>
+              <w:t>number represented:</w:t>
+            </w:r>
+          </w:p>
+        </w:tc>
+        <w:tc>
+          <w:tcPr>
+            <w:tcW w:w="440" w:type="dxa"/>
+          </w:tcPr>
+          <w:p>
+            <w:r>
+              <w:t>128</w:t>
+            </w:r>
+          </w:p>
+        </w:tc>
+        <w:tc>
+          <w:tcPr>
+            <w:tcW w:w="440" w:type="dxa"/>
+          </w:tcPr>
+          <w:p>
+            <w:r>
+              <w:t>129</w:t>
+            </w:r>
+          </w:p>
+        </w:tc>
+        <w:tc>
+          <w:tcPr>
+            <w:tcW w:w="440" w:type="dxa"/>
+          </w:tcPr>
+          <w:p>
+            <w:r>
+              <w:t>130</w:t>
+            </w:r>
+          </w:p>
+        </w:tc>
+        <w:tc>
+          <w:tcPr>
+            <w:tcW w:w="440" w:type="dxa"/>
+          </w:tcPr>
+          <w:p>
+            <w:r>
+              <w:t>131</w:t>
+            </w:r>
+          </w:p>
+        </w:tc>
+        <w:tc>
+          <w:tcPr>
+            <w:tcW w:w="440" w:type="dxa"/>
+          </w:tcPr>
+          <w:p>
+            <w:r>
+              <w:t>132</w:t>
+            </w:r>
+          </w:p>
+        </w:tc>
+        <w:tc>
+          <w:tcPr>
+            <w:tcW w:w="440" w:type="dxa"/>
+          </w:tcPr>
+          <w:p>
+            <w:r>
+              <w:t>133</w:t>
+            </w:r>
+          </w:p>
+        </w:tc>
+        <w:tc>
+          <w:tcPr>
+            <w:tcW w:w="440" w:type="dxa"/>
+          </w:tcPr>
+          <w:p>
+            <w:r>
+              <w:t>134</w:t>
+            </w:r>
+          </w:p>
+        </w:tc>
+        <w:tc>
+          <w:tcPr>
+            <w:tcW w:w="440" w:type="dxa"/>
+            <w:tcBorders>
+              <w:right w:val="single" w:sz="12" w:space="0" w:color="000000"/>
+            </w:tcBorders>
+          </w:tcPr>
+          <w:p>
+            <w:r>
+              <w:t>135</w:t>
+            </w:r>
+          </w:p>
+        </w:tc>
+        <w:tc>
+          <w:tcPr>
+            <w:tcW w:w="440" w:type="dxa"/>
+            <w:tcBorders>
+              <w:left w:val="single" w:sz="12" w:space="0" w:color="000000"/>
+            </w:tcBorders>
+          </w:tcPr>
+          <w:p>
+            <w:r>
+              <w:t>136</w:t>
+            </w:r>
+          </w:p>
+        </w:tc>
+        <w:tc>
+          <w:tcPr>
+            <w:tcW w:w="440" w:type="dxa"/>
+          </w:tcPr>
+          <w:p>
+            <w:r>
+              <w:t>137</w:t>
+            </w:r>
+          </w:p>
+        </w:tc>
+        <w:tc>
+          <w:tcPr>
+            <w:tcW w:w="440" w:type="dxa"/>
+          </w:tcPr>
+          <w:p>
+            <w:r>
+              <w:t>138</w:t>
+            </w:r>
+          </w:p>
+        </w:tc>
+        <w:tc>
+          <w:tcPr>
+            <w:tcW w:w="440" w:type="dxa"/>
+          </w:tcPr>
+          <w:p>
+            <w:r>
+              <w:t>139</w:t>
+            </w:r>
+          </w:p>
+        </w:tc>
+        <w:tc>
+          <w:tcPr>
+            <w:tcW w:w="440" w:type="dxa"/>
+          </w:tcPr>
+          <w:p>
+            <w:r>
+              <w:t>140</w:t>
+            </w:r>
+          </w:p>
+        </w:tc>
+        <w:tc>
+          <w:tcPr>
+            <w:tcW w:w="440" w:type="dxa"/>
+          </w:tcPr>
+          <w:p>
+            <w:r>
+              <w:t>141</w:t>
+            </w:r>
+          </w:p>
+        </w:tc>
+        <w:tc>
+          <w:tcPr>
+            <w:tcW w:w="440" w:type="dxa"/>
+          </w:tcPr>
+          <w:p>
+            <w:r>
+              <w:t>142</w:t>
+            </w:r>
+          </w:p>
+        </w:tc>
+        <w:tc>
+          <w:tcPr>
+            <w:tcW w:w="440" w:type="dxa"/>
+            <w:tcBorders>
+              <w:right w:val="single" w:sz="12" w:space="0" w:color="000000"/>
+            </w:tcBorders>
+          </w:tcPr>
+          <w:p>
+            <w:r>
+              <w:t>143</w:t>
+            </w:r>
+          </w:p>
+        </w:tc>
+        <w:tc>
+          <w:tcPr>
+            <w:tcW w:w="440" w:type="dxa"/>
+            <w:tcBorders>
+              <w:left w:val="single" w:sz="12" w:space="0" w:color="000000"/>
+            </w:tcBorders>
+          </w:tcPr>
+          <w:p>
+            <w:r>
+              <w:t>144</w:t>
+            </w:r>
+          </w:p>
+        </w:tc>
+        <w:tc>
+          <w:tcPr>
+            <w:tcW w:w="440" w:type="dxa"/>
+          </w:tcPr>
+          <w:p>
+            <w:r>
+              <w:t>145</w:t>
+            </w:r>
+          </w:p>
+        </w:tc>
+        <w:tc>
+          <w:tcPr>
+            <w:tcW w:w="440" w:type="dxa"/>
+          </w:tcPr>
+          <w:p>
+            <w:r>
+              <w:t>146</w:t>
+            </w:r>
+          </w:p>
+        </w:tc>
+        <w:tc>
+          <w:tcPr>
+            <w:tcW w:w="440" w:type="dxa"/>
+          </w:tcPr>
+          <w:p>
+            <w:r>
+              <w:t>147</w:t>
+            </w:r>
+          </w:p>
+        </w:tc>
+        <w:tc>
+          <w:tcPr>
+            <w:tcW w:w="440" w:type="dxa"/>
+          </w:tcPr>
+          <w:p>
+            <w:r>
+              <w:t>148</w:t>
+            </w:r>
+          </w:p>
+        </w:tc>
+      </w:tr>
+      <w:tr>
+        <w:tc>
+          <w:tcPr>
+            <w:tcW w:w="2268" w:type="dxa"/>
+          </w:tcPr>
+          <w:p>
+            <w:r>
+              <w:t>after doubling:</w:t>
+            </w:r>
+          </w:p>
+        </w:tc>
+        <w:tc>
+          <w:tcPr>
+            <w:tcW w:w="440" w:type="dxa"/>
+          </w:tcPr>
+          <w:p>
+            <w:r>
+              <w:t>A</w:t>
+            </w:r>
+          </w:p>
+        </w:tc>
+        <w:tc>
+          <w:tcPr>
+            <w:tcW w:w="440" w:type="dxa"/>
+          </w:tcPr>
+          <w:p/>
+        </w:tc>
+        <w:tc>
+          <w:tcPr>
+            <w:tcW w:w="440" w:type="dxa"/>
+          </w:tcPr>
+          <w:p>
+            <w:r>
+              <w:t>B</w:t>
+            </w:r>
+          </w:p>
+        </w:tc>
+        <w:tc>
+          <w:tcPr>
+            <w:tcW w:w="440" w:type="dxa"/>
+          </w:tcPr>
+          <w:p/>
+        </w:tc>
+        <w:tc>
+          <w:tcPr>
+            <w:tcW w:w="440" w:type="dxa"/>
+          </w:tcPr>
+          <w:p>
+            <w:r>
+              <w:t>C</w:t>
+            </w:r>
+          </w:p>
+        </w:tc>
+        <w:tc>
+          <w:tcPr>
+            <w:tcW w:w="440" w:type="dxa"/>
+          </w:tcPr>
+          <w:p/>
+        </w:tc>
+        <w:tc>
+          <w:tcPr>
+            <w:tcW w:w="440" w:type="dxa"/>
+          </w:tcPr>
+          <w:p>
+            <w:r>
+              <w:t>D</w:t>
+            </w:r>
+          </w:p>
+        </w:tc>
+        <w:tc>
+          <w:tcPr>
+            <w:tcW w:w="440" w:type="dxa"/>
+            <w:tcBorders>
+              <w:right w:val="single" w:sz="12" w:space="0" w:color="000000"/>
+            </w:tcBorders>
+          </w:tcPr>
+          <w:p/>
+        </w:tc>
+        <w:tc>
+          <w:tcPr>
+            <w:tcW w:w="440" w:type="dxa"/>
+            <w:tcBorders>
+              <w:left w:val="single" w:sz="12" w:space="0" w:color="000000"/>
+            </w:tcBorders>
+          </w:tcPr>
+          <w:p>
+            <w:r>
+              <w:t>E</w:t>
+            </w:r>
+          </w:p>
+        </w:tc>
+        <w:tc>
+          <w:tcPr>
+            <w:tcW w:w="440" w:type="dxa"/>
+          </w:tcPr>
+          <w:p/>
+        </w:tc>
+        <w:tc>
+          <w:tcPr>
+            <w:tcW w:w="440" w:type="dxa"/>
+          </w:tcPr>
+          <w:p>
+            <w:r>
+              <w:t>F</w:t>
+            </w:r>
+          </w:p>
+        </w:tc>
+        <w:tc>
+          <w:tcPr>
+            <w:tcW w:w="440" w:type="dxa"/>
+          </w:tcPr>
+          <w:p/>
+        </w:tc>
+        <w:tc>
+          <w:tcPr>
+            <w:tcW w:w="440" w:type="dxa"/>
+          </w:tcPr>
+          <w:p>
+            <w:r>
+              <w:t>G</w:t>
+            </w:r>
+          </w:p>
+        </w:tc>
+        <w:tc>
+          <w:tcPr>
+            <w:tcW w:w="440" w:type="dxa"/>
+          </w:tcPr>
+          <w:p/>
+        </w:tc>
+        <w:tc>
+          <w:tcPr>
+            <w:tcW w:w="440" w:type="dxa"/>
+          </w:tcPr>
+          <w:p>
+            <w:r>
+              <w:t>H</w:t>
+            </w:r>
+          </w:p>
+        </w:tc>
+        <w:tc>
+          <w:tcPr>
+            <w:tcW w:w="440" w:type="dxa"/>
+            <w:tcBorders>
+              <w:right w:val="single" w:sz="12" w:space="0" w:color="000000"/>
+            </w:tcBorders>
+          </w:tcPr>
+          <w:p/>
+        </w:tc>
+        <w:tc>
+          <w:tcPr>
+            <w:tcW w:w="440" w:type="dxa"/>
+            <w:tcBorders>
+              <w:left w:val="single" w:sz="12" w:space="0" w:color="000000"/>
+            </w:tcBorders>
           </w:tcPr>
           <w:p>
             <w:r>
@@ -647,6 +1672,10 @@
       <w:tblPr>
         <w:tblStyle w:val="TableGrid"/>
         <w:tblW w:w="0" w:type="auto"/>
+        <w:tblCellMar>
+          <w:left w:w="28" w:type="dxa"/>
+          <w:right w:w="28" w:type="dxa"/>
+        </w:tblCellMar>
         <w:tblLook w:val="04A0" w:firstRow="1" w:lastRow="0" w:firstColumn="1" w:lastColumn="0" w:noHBand="0" w:noVBand="1"/>
       </w:tblPr>
       <w:tblGrid>
@@ -757,6 +1786,9 @@
         <w:tc>
           <w:tcPr>
             <w:tcW w:w="440" w:type="dxa"/>
+            <w:tcBorders>
+              <w:right w:val="single" w:sz="12" w:space="0" w:color="000000"/>
+            </w:tcBorders>
           </w:tcPr>
           <w:p>
             <w:r>
@@ -767,6 +1799,9 @@
         <w:tc>
           <w:tcPr>
             <w:tcW w:w="440" w:type="dxa"/>
+            <w:tcBorders>
+              <w:left w:val="single" w:sz="12" w:space="0" w:color="000000"/>
+            </w:tcBorders>
           </w:tcPr>
           <w:p>
             <w:r>
@@ -833,12 +1868,18 @@
         <w:tc>
           <w:tcPr>
             <w:tcW w:w="440" w:type="dxa"/>
-          </w:tcPr>
-          <w:p/>
-        </w:tc>
-        <w:tc>
-          <w:tcPr>
-            <w:tcW w:w="440" w:type="dxa"/>
+            <w:tcBorders>
+              <w:right w:val="single" w:sz="12" w:space="0" w:color="000000"/>
+            </w:tcBorders>
+          </w:tcPr>
+          <w:p/>
+        </w:tc>
+        <w:tc>
+          <w:tcPr>
+            <w:tcW w:w="440" w:type="dxa"/>
+            <w:tcBorders>
+              <w:left w:val="single" w:sz="12" w:space="0" w:color="000000"/>
+            </w:tcBorders>
           </w:tcPr>
           <w:p/>
         </w:tc>
@@ -951,60 +1992,72 @@
         <w:tc>
           <w:tcPr>
             <w:tcW w:w="440" w:type="dxa"/>
-          </w:tcPr>
-          <w:p/>
-        </w:tc>
-        <w:tc>
-          <w:tcPr>
-            <w:tcW w:w="440" w:type="dxa"/>
-          </w:tcPr>
-          <w:p/>
-        </w:tc>
-        <w:tc>
-          <w:tcPr>
-            <w:tcW w:w="440" w:type="dxa"/>
-          </w:tcPr>
-          <w:p/>
-        </w:tc>
-        <w:tc>
-          <w:tcPr>
-            <w:tcW w:w="440" w:type="dxa"/>
-          </w:tcPr>
-          <w:p/>
-        </w:tc>
-        <w:tc>
-          <w:tcPr>
-            <w:tcW w:w="440" w:type="dxa"/>
-          </w:tcPr>
-          <w:p/>
-        </w:tc>
-        <w:tc>
-          <w:tcPr>
-            <w:tcW w:w="440" w:type="dxa"/>
-          </w:tcPr>
-          <w:p/>
-        </w:tc>
-        <w:tc>
-          <w:tcPr>
-            <w:tcW w:w="440" w:type="dxa"/>
-          </w:tcPr>
-          <w:p/>
-        </w:tc>
-        <w:tc>
-          <w:tcPr>
-            <w:tcW w:w="440" w:type="dxa"/>
-          </w:tcPr>
-          <w:p/>
-        </w:tc>
-        <w:tc>
-          <w:tcPr>
-            <w:tcW w:w="440" w:type="dxa"/>
-          </w:tcPr>
-          <w:p/>
-        </w:tc>
-        <w:tc>
-          <w:tcPr>
-            <w:tcW w:w="440" w:type="dxa"/>
+            <w:tcBorders>
+              <w:right w:val="single" w:sz="12" w:space="0" w:color="000000"/>
+            </w:tcBorders>
+          </w:tcPr>
+          <w:p/>
+        </w:tc>
+        <w:tc>
+          <w:tcPr>
+            <w:tcW w:w="440" w:type="dxa"/>
+            <w:tcBorders>
+              <w:left w:val="single" w:sz="12" w:space="0" w:color="000000"/>
+            </w:tcBorders>
+          </w:tcPr>
+          <w:p/>
+        </w:tc>
+        <w:tc>
+          <w:tcPr>
+            <w:tcW w:w="440" w:type="dxa"/>
+          </w:tcPr>
+          <w:p/>
+        </w:tc>
+        <w:tc>
+          <w:tcPr>
+            <w:tcW w:w="440" w:type="dxa"/>
+          </w:tcPr>
+          <w:p/>
+        </w:tc>
+        <w:tc>
+          <w:tcPr>
+            <w:tcW w:w="440" w:type="dxa"/>
+          </w:tcPr>
+          <w:p/>
+        </w:tc>
+        <w:tc>
+          <w:tcPr>
+            <w:tcW w:w="440" w:type="dxa"/>
+          </w:tcPr>
+          <w:p/>
+        </w:tc>
+        <w:tc>
+          <w:tcPr>
+            <w:tcW w:w="440" w:type="dxa"/>
+          </w:tcPr>
+          <w:p/>
+        </w:tc>
+        <w:tc>
+          <w:tcPr>
+            <w:tcW w:w="440" w:type="dxa"/>
+          </w:tcPr>
+          <w:p/>
+        </w:tc>
+        <w:tc>
+          <w:tcPr>
+            <w:tcW w:w="440" w:type="dxa"/>
+            <w:tcBorders>
+              <w:right w:val="single" w:sz="12" w:space="0" w:color="000000"/>
+            </w:tcBorders>
+          </w:tcPr>
+          <w:p/>
+        </w:tc>
+        <w:tc>
+          <w:tcPr>
+            <w:tcW w:w="440" w:type="dxa"/>
+            <w:tcBorders>
+              <w:left w:val="single" w:sz="12" w:space="0" w:color="000000"/>
+            </w:tcBorders>
           </w:tcPr>
           <w:p/>
         </w:tc>
@@ -1037,6 +2090,9 @@
         <w:tc>
           <w:tcPr>
             <w:tcW w:w="2268" w:type="dxa"/>
+            <w:tcBorders>
+              <w:bottom w:val="single" w:sz="12" w:space="0" w:color="000000"/>
+            </w:tcBorders>
           </w:tcPr>
           <w:p>
             <w:r>
@@ -1047,12 +2103,18 @@
         <w:tc>
           <w:tcPr>
             <w:tcW w:w="403" w:type="dxa"/>
+            <w:tcBorders>
+              <w:bottom w:val="single" w:sz="12" w:space="0" w:color="000000"/>
+            </w:tcBorders>
           </w:tcPr>
           <w:p/>
         </w:tc>
         <w:tc>
           <w:tcPr>
             <w:tcW w:w="401" w:type="dxa"/>
+            <w:tcBorders>
+              <w:bottom w:val="single" w:sz="12" w:space="0" w:color="000000"/>
+            </w:tcBorders>
           </w:tcPr>
           <w:p>
             <w:r>
@@ -1063,6 +2125,9 @@
         <w:tc>
           <w:tcPr>
             <w:tcW w:w="401" w:type="dxa"/>
+            <w:tcBorders>
+              <w:bottom w:val="single" w:sz="12" w:space="0" w:color="000000"/>
+            </w:tcBorders>
           </w:tcPr>
           <w:p>
             <w:r>
@@ -1073,18 +2138,27 @@
         <w:tc>
           <w:tcPr>
             <w:tcW w:w="406" w:type="dxa"/>
+            <w:tcBorders>
+              <w:bottom w:val="single" w:sz="12" w:space="0" w:color="000000"/>
+            </w:tcBorders>
           </w:tcPr>
           <w:p/>
         </w:tc>
         <w:tc>
           <w:tcPr>
             <w:tcW w:w="407" w:type="dxa"/>
+            <w:tcBorders>
+              <w:bottom w:val="single" w:sz="12" w:space="0" w:color="000000"/>
+            </w:tcBorders>
           </w:tcPr>
           <w:p/>
         </w:tc>
         <w:tc>
           <w:tcPr>
             <w:tcW w:w="398" w:type="dxa"/>
+            <w:tcBorders>
+              <w:bottom w:val="single" w:sz="12" w:space="0" w:color="000000"/>
+            </w:tcBorders>
           </w:tcPr>
           <w:p>
             <w:r>
@@ -1095,6 +2169,9 @@
         <w:tc>
           <w:tcPr>
             <w:tcW w:w="440" w:type="dxa"/>
+            <w:tcBorders>
+              <w:bottom w:val="single" w:sz="12" w:space="0" w:color="000000"/>
+            </w:tcBorders>
           </w:tcPr>
           <w:p>
             <w:r>
@@ -1105,18 +2182,29 @@
         <w:tc>
           <w:tcPr>
             <w:tcW w:w="440" w:type="dxa"/>
-          </w:tcPr>
-          <w:p/>
-        </w:tc>
-        <w:tc>
-          <w:tcPr>
-            <w:tcW w:w="440" w:type="dxa"/>
-          </w:tcPr>
-          <w:p/>
-        </w:tc>
-        <w:tc>
-          <w:tcPr>
-            <w:tcW w:w="440" w:type="dxa"/>
+            <w:tcBorders>
+              <w:bottom w:val="single" w:sz="12" w:space="0" w:color="000000"/>
+              <w:right w:val="single" w:sz="12" w:space="0" w:color="000000"/>
+            </w:tcBorders>
+          </w:tcPr>
+          <w:p/>
+        </w:tc>
+        <w:tc>
+          <w:tcPr>
+            <w:tcW w:w="440" w:type="dxa"/>
+            <w:tcBorders>
+              <w:left w:val="single" w:sz="12" w:space="0" w:color="000000"/>
+              <w:bottom w:val="single" w:sz="12" w:space="0" w:color="000000"/>
+            </w:tcBorders>
+          </w:tcPr>
+          <w:p/>
+        </w:tc>
+        <w:tc>
+          <w:tcPr>
+            <w:tcW w:w="440" w:type="dxa"/>
+            <w:tcBorders>
+              <w:bottom w:val="single" w:sz="12" w:space="0" w:color="000000"/>
+            </w:tcBorders>
           </w:tcPr>
           <w:p>
             <w:r>
@@ -1127,6 +2215,9 @@
         <w:tc>
           <w:tcPr>
             <w:tcW w:w="440" w:type="dxa"/>
+            <w:tcBorders>
+              <w:bottom w:val="single" w:sz="12" w:space="0" w:color="000000"/>
+            </w:tcBorders>
           </w:tcPr>
           <w:p>
             <w:r>
@@ -1137,18 +2228,27 @@
         <w:tc>
           <w:tcPr>
             <w:tcW w:w="440" w:type="dxa"/>
-          </w:tcPr>
-          <w:p/>
-        </w:tc>
-        <w:tc>
-          <w:tcPr>
-            <w:tcW w:w="440" w:type="dxa"/>
-          </w:tcPr>
-          <w:p/>
-        </w:tc>
-        <w:tc>
-          <w:tcPr>
-            <w:tcW w:w="440" w:type="dxa"/>
+            <w:tcBorders>
+              <w:bottom w:val="single" w:sz="12" w:space="0" w:color="000000"/>
+            </w:tcBorders>
+          </w:tcPr>
+          <w:p/>
+        </w:tc>
+        <w:tc>
+          <w:tcPr>
+            <w:tcW w:w="440" w:type="dxa"/>
+            <w:tcBorders>
+              <w:bottom w:val="single" w:sz="12" w:space="0" w:color="000000"/>
+            </w:tcBorders>
+          </w:tcPr>
+          <w:p/>
+        </w:tc>
+        <w:tc>
+          <w:tcPr>
+            <w:tcW w:w="440" w:type="dxa"/>
+            <w:tcBorders>
+              <w:bottom w:val="single" w:sz="12" w:space="0" w:color="000000"/>
+            </w:tcBorders>
           </w:tcPr>
           <w:p>
             <w:r>
@@ -1159,18 +2259,815 @@
         <w:tc>
           <w:tcPr>
             <w:tcW w:w="440" w:type="dxa"/>
-          </w:tcPr>
-          <w:p/>
-        </w:tc>
-        <w:tc>
-          <w:tcPr>
-            <w:tcW w:w="440" w:type="dxa"/>
-          </w:tcPr>
-          <w:p/>
-        </w:tc>
-        <w:tc>
-          <w:tcPr>
-            <w:tcW w:w="440" w:type="dxa"/>
+            <w:tcBorders>
+              <w:bottom w:val="single" w:sz="12" w:space="0" w:color="000000"/>
+            </w:tcBorders>
+          </w:tcPr>
+          <w:p/>
+        </w:tc>
+        <w:tc>
+          <w:tcPr>
+            <w:tcW w:w="440" w:type="dxa"/>
+            <w:tcBorders>
+              <w:bottom w:val="single" w:sz="12" w:space="0" w:color="000000"/>
+              <w:right w:val="single" w:sz="12" w:space="0" w:color="000000"/>
+            </w:tcBorders>
+          </w:tcPr>
+          <w:p/>
+        </w:tc>
+        <w:tc>
+          <w:tcPr>
+            <w:tcW w:w="440" w:type="dxa"/>
+            <w:tcBorders>
+              <w:left w:val="single" w:sz="12" w:space="0" w:color="000000"/>
+              <w:bottom w:val="single" w:sz="12" w:space="0" w:color="000000"/>
+            </w:tcBorders>
+          </w:tcPr>
+          <w:p/>
+        </w:tc>
+        <w:tc>
+          <w:tcPr>
+            <w:tcW w:w="440" w:type="dxa"/>
+            <w:tcBorders>
+              <w:bottom w:val="single" w:sz="12" w:space="0" w:color="000000"/>
+            </w:tcBorders>
+          </w:tcPr>
+          <w:p/>
+        </w:tc>
+        <w:tc>
+          <w:tcPr>
+            <w:tcW w:w="440" w:type="dxa"/>
+            <w:tcBorders>
+              <w:bottom w:val="single" w:sz="12" w:space="0" w:color="000000"/>
+            </w:tcBorders>
+          </w:tcPr>
+          <w:p/>
+        </w:tc>
+        <w:tc>
+          <w:tcPr>
+            <w:tcW w:w="440" w:type="dxa"/>
+            <w:tcBorders>
+              <w:bottom w:val="single" w:sz="12" w:space="0" w:color="000000"/>
+            </w:tcBorders>
+          </w:tcPr>
+          <w:p/>
+        </w:tc>
+        <w:tc>
+          <w:tcPr>
+            <w:tcW w:w="440" w:type="dxa"/>
+            <w:tcBorders>
+              <w:bottom w:val="single" w:sz="12" w:space="0" w:color="000000"/>
+            </w:tcBorders>
+          </w:tcPr>
+          <w:p/>
+        </w:tc>
+      </w:tr>
+      <w:tr>
+        <w:tc>
+          <w:tcPr>
+            <w:tcW w:w="2268" w:type="dxa"/>
+            <w:tcBorders>
+              <w:top w:val="single" w:sz="12" w:space="0" w:color="000000"/>
+            </w:tcBorders>
+          </w:tcPr>
+          <w:p>
+            <w:r>
+              <w:t>number represented:</w:t>
+            </w:r>
+          </w:p>
+        </w:tc>
+        <w:tc>
+          <w:tcPr>
+            <w:tcW w:w="403" w:type="dxa"/>
+            <w:tcBorders>
+              <w:top w:val="single" w:sz="12" w:space="0" w:color="000000"/>
+            </w:tcBorders>
+          </w:tcPr>
+          <w:p>
+            <w:r>
+              <w:t>97</w:t>
+            </w:r>
+          </w:p>
+        </w:tc>
+        <w:tc>
+          <w:tcPr>
+            <w:tcW w:w="401" w:type="dxa"/>
+            <w:tcBorders>
+              <w:top w:val="single" w:sz="12" w:space="0" w:color="000000"/>
+            </w:tcBorders>
+          </w:tcPr>
+          <w:p>
+            <w:r>
+              <w:t>98</w:t>
+            </w:r>
+          </w:p>
+        </w:tc>
+        <w:tc>
+          <w:tcPr>
+            <w:tcW w:w="401" w:type="dxa"/>
+            <w:tcBorders>
+              <w:top w:val="single" w:sz="12" w:space="0" w:color="000000"/>
+            </w:tcBorders>
+          </w:tcPr>
+          <w:p>
+            <w:r>
+              <w:t>100</w:t>
+            </w:r>
+          </w:p>
+        </w:tc>
+        <w:tc>
+          <w:tcPr>
+            <w:tcW w:w="406" w:type="dxa"/>
+            <w:tcBorders>
+              <w:top w:val="single" w:sz="12" w:space="0" w:color="000000"/>
+            </w:tcBorders>
+          </w:tcPr>
+          <w:p>
+            <w:r>
+              <w:t>101</w:t>
+            </w:r>
+          </w:p>
+        </w:tc>
+        <w:tc>
+          <w:tcPr>
+            <w:tcW w:w="407" w:type="dxa"/>
+            <w:tcBorders>
+              <w:top w:val="single" w:sz="12" w:space="0" w:color="000000"/>
+            </w:tcBorders>
+          </w:tcPr>
+          <w:p>
+            <w:r>
+              <w:t>103</w:t>
+            </w:r>
+          </w:p>
+        </w:tc>
+        <w:tc>
+          <w:tcPr>
+            <w:tcW w:w="398" w:type="dxa"/>
+            <w:tcBorders>
+              <w:top w:val="single" w:sz="12" w:space="0" w:color="000000"/>
+            </w:tcBorders>
+          </w:tcPr>
+          <w:p>
+            <w:r>
+              <w:t>104</w:t>
+            </w:r>
+          </w:p>
+        </w:tc>
+        <w:tc>
+          <w:tcPr>
+            <w:tcW w:w="440" w:type="dxa"/>
+            <w:tcBorders>
+              <w:top w:val="single" w:sz="12" w:space="0" w:color="000000"/>
+            </w:tcBorders>
+          </w:tcPr>
+          <w:p>
+            <w:r>
+              <w:t>106</w:t>
+            </w:r>
+          </w:p>
+        </w:tc>
+        <w:tc>
+          <w:tcPr>
+            <w:tcW w:w="440" w:type="dxa"/>
+            <w:tcBorders>
+              <w:top w:val="single" w:sz="12" w:space="0" w:color="000000"/>
+              <w:right w:val="single" w:sz="12" w:space="0" w:color="000000"/>
+            </w:tcBorders>
+          </w:tcPr>
+          <w:p>
+            <w:r>
+              <w:t>107</w:t>
+            </w:r>
+          </w:p>
+        </w:tc>
+        <w:tc>
+          <w:tcPr>
+            <w:tcW w:w="440" w:type="dxa"/>
+            <w:tcBorders>
+              <w:top w:val="single" w:sz="12" w:space="0" w:color="000000"/>
+              <w:left w:val="single" w:sz="12" w:space="0" w:color="000000"/>
+            </w:tcBorders>
+          </w:tcPr>
+          <w:p>
+            <w:r>
+              <w:t>109</w:t>
+            </w:r>
+          </w:p>
+        </w:tc>
+        <w:tc>
+          <w:tcPr>
+            <w:tcW w:w="440" w:type="dxa"/>
+            <w:tcBorders>
+              <w:top w:val="single" w:sz="12" w:space="0" w:color="000000"/>
+            </w:tcBorders>
+          </w:tcPr>
+          <w:p>
+            <w:r>
+              <w:t>110</w:t>
+            </w:r>
+          </w:p>
+        </w:tc>
+        <w:tc>
+          <w:tcPr>
+            <w:tcW w:w="440" w:type="dxa"/>
+            <w:tcBorders>
+              <w:top w:val="single" w:sz="12" w:space="0" w:color="000000"/>
+            </w:tcBorders>
+          </w:tcPr>
+          <w:p>
+            <w:r>
+              <w:t>112</w:t>
+            </w:r>
+          </w:p>
+        </w:tc>
+        <w:tc>
+          <w:tcPr>
+            <w:tcW w:w="440" w:type="dxa"/>
+            <w:tcBorders>
+              <w:top w:val="single" w:sz="12" w:space="0" w:color="000000"/>
+            </w:tcBorders>
+          </w:tcPr>
+          <w:p>
+            <w:r>
+              <w:t>113</w:t>
+            </w:r>
+          </w:p>
+        </w:tc>
+        <w:tc>
+          <w:tcPr>
+            <w:tcW w:w="440" w:type="dxa"/>
+            <w:tcBorders>
+              <w:top w:val="single" w:sz="12" w:space="0" w:color="000000"/>
+            </w:tcBorders>
+          </w:tcPr>
+          <w:p>
+            <w:r>
+              <w:t>115</w:t>
+            </w:r>
+          </w:p>
+        </w:tc>
+        <w:tc>
+          <w:tcPr>
+            <w:tcW w:w="440" w:type="dxa"/>
+            <w:tcBorders>
+              <w:top w:val="single" w:sz="12" w:space="0" w:color="000000"/>
+            </w:tcBorders>
+          </w:tcPr>
+          <w:p>
+            <w:r>
+              <w:t>116</w:t>
+            </w:r>
+          </w:p>
+        </w:tc>
+        <w:tc>
+          <w:tcPr>
+            <w:tcW w:w="440" w:type="dxa"/>
+            <w:tcBorders>
+              <w:top w:val="single" w:sz="12" w:space="0" w:color="000000"/>
+            </w:tcBorders>
+          </w:tcPr>
+          <w:p>
+            <w:r>
+              <w:t>118</w:t>
+            </w:r>
+          </w:p>
+        </w:tc>
+        <w:tc>
+          <w:tcPr>
+            <w:tcW w:w="440" w:type="dxa"/>
+            <w:tcBorders>
+              <w:top w:val="single" w:sz="12" w:space="0" w:color="000000"/>
+              <w:right w:val="single" w:sz="12" w:space="0" w:color="000000"/>
+            </w:tcBorders>
+          </w:tcPr>
+          <w:p>
+            <w:r>
+              <w:t>119</w:t>
+            </w:r>
+          </w:p>
+        </w:tc>
+        <w:tc>
+          <w:tcPr>
+            <w:tcW w:w="440" w:type="dxa"/>
+            <w:tcBorders>
+              <w:top w:val="single" w:sz="12" w:space="0" w:color="000000"/>
+              <w:left w:val="single" w:sz="12" w:space="0" w:color="000000"/>
+            </w:tcBorders>
+          </w:tcPr>
+          <w:p>
+            <w:r>
+              <w:t>121</w:t>
+            </w:r>
+          </w:p>
+        </w:tc>
+        <w:tc>
+          <w:tcPr>
+            <w:tcW w:w="440" w:type="dxa"/>
+            <w:tcBorders>
+              <w:top w:val="single" w:sz="12" w:space="0" w:color="000000"/>
+            </w:tcBorders>
+          </w:tcPr>
+          <w:p>
+            <w:r>
+              <w:t>122</w:t>
+            </w:r>
+          </w:p>
+        </w:tc>
+        <w:tc>
+          <w:tcPr>
+            <w:tcW w:w="440" w:type="dxa"/>
+            <w:tcBorders>
+              <w:top w:val="single" w:sz="12" w:space="0" w:color="000000"/>
+            </w:tcBorders>
+          </w:tcPr>
+          <w:p>
+            <w:r>
+              <w:t>124</w:t>
+            </w:r>
+          </w:p>
+        </w:tc>
+        <w:tc>
+          <w:tcPr>
+            <w:tcW w:w="440" w:type="dxa"/>
+            <w:tcBorders>
+              <w:top w:val="single" w:sz="12" w:space="0" w:color="000000"/>
+            </w:tcBorders>
+          </w:tcPr>
+          <w:p>
+            <w:r>
+              <w:t>125</w:t>
+            </w:r>
+          </w:p>
+        </w:tc>
+        <w:tc>
+          <w:tcPr>
+            <w:tcW w:w="440" w:type="dxa"/>
+            <w:tcBorders>
+              <w:top w:val="single" w:sz="12" w:space="0" w:color="000000"/>
+            </w:tcBorders>
+          </w:tcPr>
+          <w:p>
+            <w:r>
+              <w:t>127</w:t>
+            </w:r>
+          </w:p>
+        </w:tc>
+      </w:tr>
+      <w:tr>
+        <w:tc>
+          <w:tcPr>
+            <w:tcW w:w="2268" w:type="dxa"/>
+          </w:tcPr>
+          <w:p>
+            <w:r>
+              <w:t>before doubling:</w:t>
+            </w:r>
+          </w:p>
+        </w:tc>
+        <w:tc>
+          <w:tcPr>
+            <w:tcW w:w="403" w:type="dxa"/>
+          </w:tcPr>
+          <w:p>
+            <w:r>
+              <w:t>A</w:t>
+            </w:r>
+          </w:p>
+        </w:tc>
+        <w:tc>
+          <w:tcPr>
+            <w:tcW w:w="401" w:type="dxa"/>
+          </w:tcPr>
+          <w:p>
+            <w:r>
+              <w:t>B</w:t>
+            </w:r>
+          </w:p>
+        </w:tc>
+        <w:tc>
+          <w:tcPr>
+            <w:tcW w:w="401" w:type="dxa"/>
+          </w:tcPr>
+          <w:p>
+            <w:r>
+              <w:t>D</w:t>
+            </w:r>
+          </w:p>
+        </w:tc>
+        <w:tc>
+          <w:tcPr>
+            <w:tcW w:w="406" w:type="dxa"/>
+          </w:tcPr>
+          <w:p>
+            <w:r>
+              <w:t>E</w:t>
+            </w:r>
+          </w:p>
+        </w:tc>
+        <w:tc>
+          <w:tcPr>
+            <w:tcW w:w="407" w:type="dxa"/>
+          </w:tcPr>
+          <w:p>
+            <w:r>
+              <w:t>G</w:t>
+            </w:r>
+          </w:p>
+        </w:tc>
+        <w:tc>
+          <w:tcPr>
+            <w:tcW w:w="398" w:type="dxa"/>
+          </w:tcPr>
+          <w:p>
+            <w:r>
+              <w:t>H</w:t>
+            </w:r>
+          </w:p>
+        </w:tc>
+        <w:tc>
+          <w:tcPr>
+            <w:tcW w:w="440" w:type="dxa"/>
+          </w:tcPr>
+          <w:p>
+            <w:r>
+              <w:t>J</w:t>
+            </w:r>
+          </w:p>
+        </w:tc>
+        <w:tc>
+          <w:tcPr>
+            <w:tcW w:w="440" w:type="dxa"/>
+            <w:tcBorders>
+              <w:right w:val="single" w:sz="12" w:space="0" w:color="000000"/>
+            </w:tcBorders>
+          </w:tcPr>
+          <w:p>
+            <w:r>
+              <w:t>K</w:t>
+            </w:r>
+          </w:p>
+        </w:tc>
+        <w:tc>
+          <w:tcPr>
+            <w:tcW w:w="440" w:type="dxa"/>
+            <w:tcBorders>
+              <w:left w:val="single" w:sz="12" w:space="0" w:color="000000"/>
+            </w:tcBorders>
+          </w:tcPr>
+          <w:p/>
+        </w:tc>
+        <w:tc>
+          <w:tcPr>
+            <w:tcW w:w="440" w:type="dxa"/>
+          </w:tcPr>
+          <w:p/>
+        </w:tc>
+        <w:tc>
+          <w:tcPr>
+            <w:tcW w:w="440" w:type="dxa"/>
+          </w:tcPr>
+          <w:p/>
+        </w:tc>
+        <w:tc>
+          <w:tcPr>
+            <w:tcW w:w="440" w:type="dxa"/>
+          </w:tcPr>
+          <w:p/>
+        </w:tc>
+        <w:tc>
+          <w:tcPr>
+            <w:tcW w:w="440" w:type="dxa"/>
+          </w:tcPr>
+          <w:p/>
+        </w:tc>
+        <w:tc>
+          <w:tcPr>
+            <w:tcW w:w="440" w:type="dxa"/>
+          </w:tcPr>
+          <w:p/>
+        </w:tc>
+        <w:tc>
+          <w:tcPr>
+            <w:tcW w:w="440" w:type="dxa"/>
+          </w:tcPr>
+          <w:p/>
+        </w:tc>
+        <w:tc>
+          <w:tcPr>
+            <w:tcW w:w="440" w:type="dxa"/>
+            <w:tcBorders>
+              <w:right w:val="single" w:sz="12" w:space="0" w:color="000000"/>
+            </w:tcBorders>
+          </w:tcPr>
+          <w:p/>
+        </w:tc>
+        <w:tc>
+          <w:tcPr>
+            <w:tcW w:w="440" w:type="dxa"/>
+            <w:tcBorders>
+              <w:left w:val="single" w:sz="12" w:space="0" w:color="000000"/>
+            </w:tcBorders>
+          </w:tcPr>
+          <w:p/>
+        </w:tc>
+        <w:tc>
+          <w:tcPr>
+            <w:tcW w:w="440" w:type="dxa"/>
+          </w:tcPr>
+          <w:p/>
+        </w:tc>
+        <w:tc>
+          <w:tcPr>
+            <w:tcW w:w="440" w:type="dxa"/>
+          </w:tcPr>
+          <w:p/>
+        </w:tc>
+        <w:tc>
+          <w:tcPr>
+            <w:tcW w:w="440" w:type="dxa"/>
+          </w:tcPr>
+          <w:p/>
+        </w:tc>
+        <w:tc>
+          <w:tcPr>
+            <w:tcW w:w="440" w:type="dxa"/>
+          </w:tcPr>
+          <w:p/>
+        </w:tc>
+      </w:tr>
+      <w:tr>
+        <w:tc>
+          <w:tcPr>
+            <w:tcW w:w="2268" w:type="dxa"/>
+          </w:tcPr>
+          <w:p>
+            <w:r>
+              <w:t>number represented:</w:t>
+            </w:r>
+          </w:p>
+        </w:tc>
+        <w:tc>
+          <w:tcPr>
+            <w:tcW w:w="403" w:type="dxa"/>
+          </w:tcPr>
+          <w:p/>
+        </w:tc>
+        <w:tc>
+          <w:tcPr>
+            <w:tcW w:w="401" w:type="dxa"/>
+          </w:tcPr>
+          <w:p/>
+        </w:tc>
+        <w:tc>
+          <w:tcPr>
+            <w:tcW w:w="401" w:type="dxa"/>
+          </w:tcPr>
+          <w:p/>
+        </w:tc>
+        <w:tc>
+          <w:tcPr>
+            <w:tcW w:w="406" w:type="dxa"/>
+          </w:tcPr>
+          <w:p/>
+        </w:tc>
+        <w:tc>
+          <w:tcPr>
+            <w:tcW w:w="407" w:type="dxa"/>
+          </w:tcPr>
+          <w:p/>
+        </w:tc>
+        <w:tc>
+          <w:tcPr>
+            <w:tcW w:w="398" w:type="dxa"/>
+          </w:tcPr>
+          <w:p/>
+        </w:tc>
+        <w:tc>
+          <w:tcPr>
+            <w:tcW w:w="440" w:type="dxa"/>
+          </w:tcPr>
+          <w:p/>
+        </w:tc>
+        <w:tc>
+          <w:tcPr>
+            <w:tcW w:w="440" w:type="dxa"/>
+            <w:tcBorders>
+              <w:right w:val="single" w:sz="12" w:space="0" w:color="000000"/>
+            </w:tcBorders>
+          </w:tcPr>
+          <w:p/>
+        </w:tc>
+        <w:tc>
+          <w:tcPr>
+            <w:tcW w:w="440" w:type="dxa"/>
+            <w:tcBorders>
+              <w:left w:val="single" w:sz="12" w:space="0" w:color="000000"/>
+            </w:tcBorders>
+          </w:tcPr>
+          <w:p/>
+        </w:tc>
+        <w:tc>
+          <w:tcPr>
+            <w:tcW w:w="440" w:type="dxa"/>
+          </w:tcPr>
+          <w:p/>
+        </w:tc>
+        <w:tc>
+          <w:tcPr>
+            <w:tcW w:w="440" w:type="dxa"/>
+          </w:tcPr>
+          <w:p/>
+        </w:tc>
+        <w:tc>
+          <w:tcPr>
+            <w:tcW w:w="440" w:type="dxa"/>
+          </w:tcPr>
+          <w:p/>
+        </w:tc>
+        <w:tc>
+          <w:tcPr>
+            <w:tcW w:w="440" w:type="dxa"/>
+          </w:tcPr>
+          <w:p/>
+        </w:tc>
+        <w:tc>
+          <w:tcPr>
+            <w:tcW w:w="440" w:type="dxa"/>
+          </w:tcPr>
+          <w:p/>
+        </w:tc>
+        <w:tc>
+          <w:tcPr>
+            <w:tcW w:w="440" w:type="dxa"/>
+          </w:tcPr>
+          <w:p/>
+        </w:tc>
+        <w:tc>
+          <w:tcPr>
+            <w:tcW w:w="440" w:type="dxa"/>
+            <w:tcBorders>
+              <w:right w:val="single" w:sz="12" w:space="0" w:color="000000"/>
+            </w:tcBorders>
+          </w:tcPr>
+          <w:p/>
+        </w:tc>
+        <w:tc>
+          <w:tcPr>
+            <w:tcW w:w="440" w:type="dxa"/>
+            <w:tcBorders>
+              <w:left w:val="single" w:sz="12" w:space="0" w:color="000000"/>
+            </w:tcBorders>
+          </w:tcPr>
+          <w:p/>
+        </w:tc>
+        <w:tc>
+          <w:tcPr>
+            <w:tcW w:w="440" w:type="dxa"/>
+          </w:tcPr>
+          <w:p/>
+        </w:tc>
+        <w:tc>
+          <w:tcPr>
+            <w:tcW w:w="440" w:type="dxa"/>
+          </w:tcPr>
+          <w:p/>
+        </w:tc>
+        <w:tc>
+          <w:tcPr>
+            <w:tcW w:w="440" w:type="dxa"/>
+          </w:tcPr>
+          <w:p/>
+        </w:tc>
+        <w:tc>
+          <w:tcPr>
+            <w:tcW w:w="440" w:type="dxa"/>
+          </w:tcPr>
+          <w:p/>
+        </w:tc>
+      </w:tr>
+      <w:tr>
+        <w:tc>
+          <w:tcPr>
+            <w:tcW w:w="2268" w:type="dxa"/>
+          </w:tcPr>
+          <w:p>
+            <w:r>
+              <w:t>after doubling:</w:t>
+            </w:r>
+          </w:p>
+        </w:tc>
+        <w:tc>
+          <w:tcPr>
+            <w:tcW w:w="403" w:type="dxa"/>
+          </w:tcPr>
+          <w:p/>
+        </w:tc>
+        <w:tc>
+          <w:tcPr>
+            <w:tcW w:w="401" w:type="dxa"/>
+          </w:tcPr>
+          <w:p/>
+        </w:tc>
+        <w:tc>
+          <w:tcPr>
+            <w:tcW w:w="401" w:type="dxa"/>
+          </w:tcPr>
+          <w:p/>
+        </w:tc>
+        <w:tc>
+          <w:tcPr>
+            <w:tcW w:w="406" w:type="dxa"/>
+          </w:tcPr>
+          <w:p/>
+        </w:tc>
+        <w:tc>
+          <w:tcPr>
+            <w:tcW w:w="407" w:type="dxa"/>
+          </w:tcPr>
+          <w:p/>
+        </w:tc>
+        <w:tc>
+          <w:tcPr>
+            <w:tcW w:w="398" w:type="dxa"/>
+          </w:tcPr>
+          <w:p/>
+        </w:tc>
+        <w:tc>
+          <w:tcPr>
+            <w:tcW w:w="440" w:type="dxa"/>
+          </w:tcPr>
+          <w:p/>
+        </w:tc>
+        <w:tc>
+          <w:tcPr>
+            <w:tcW w:w="440" w:type="dxa"/>
+            <w:tcBorders>
+              <w:right w:val="single" w:sz="12" w:space="0" w:color="000000"/>
+            </w:tcBorders>
+          </w:tcPr>
+          <w:p/>
+        </w:tc>
+        <w:tc>
+          <w:tcPr>
+            <w:tcW w:w="440" w:type="dxa"/>
+            <w:tcBorders>
+              <w:left w:val="single" w:sz="12" w:space="0" w:color="000000"/>
+            </w:tcBorders>
+          </w:tcPr>
+          <w:p/>
+        </w:tc>
+        <w:tc>
+          <w:tcPr>
+            <w:tcW w:w="440" w:type="dxa"/>
+          </w:tcPr>
+          <w:p/>
+        </w:tc>
+        <w:tc>
+          <w:tcPr>
+            <w:tcW w:w="440" w:type="dxa"/>
+          </w:tcPr>
+          <w:p/>
+        </w:tc>
+        <w:tc>
+          <w:tcPr>
+            <w:tcW w:w="440" w:type="dxa"/>
+          </w:tcPr>
+          <w:p/>
+        </w:tc>
+        <w:tc>
+          <w:tcPr>
+            <w:tcW w:w="440" w:type="dxa"/>
+          </w:tcPr>
+          <w:p/>
+        </w:tc>
+        <w:tc>
+          <w:tcPr>
+            <w:tcW w:w="440" w:type="dxa"/>
+          </w:tcPr>
+          <w:p/>
+        </w:tc>
+        <w:tc>
+          <w:tcPr>
+            <w:tcW w:w="440" w:type="dxa"/>
+          </w:tcPr>
+          <w:p/>
+        </w:tc>
+        <w:tc>
+          <w:tcPr>
+            <w:tcW w:w="440" w:type="dxa"/>
+            <w:tcBorders>
+              <w:right w:val="single" w:sz="12" w:space="0" w:color="000000"/>
+            </w:tcBorders>
+          </w:tcPr>
+          <w:p/>
+        </w:tc>
+        <w:tc>
+          <w:tcPr>
+            <w:tcW w:w="440" w:type="dxa"/>
+            <w:tcBorders>
+              <w:left w:val="single" w:sz="12" w:space="0" w:color="000000"/>
+            </w:tcBorders>
           </w:tcPr>
           <w:p/>
         </w:tc>
@@ -1330,6 +3227,9 @@
         <w:tc>
           <w:tcPr>
             <w:tcW w:w="440" w:type="dxa"/>
+            <w:tcBorders>
+              <w:right w:val="single" w:sz="12" w:space="0" w:color="000000"/>
+            </w:tcBorders>
           </w:tcPr>
           <w:p>
             <w:r>
@@ -1340,6 +3240,9 @@
         <w:tc>
           <w:tcPr>
             <w:tcW w:w="440" w:type="dxa"/>
+            <w:tcBorders>
+              <w:left w:val="single" w:sz="12" w:space="0" w:color="000000"/>
+            </w:tcBorders>
           </w:tcPr>
           <w:p>
             <w:r>
@@ -1410,6 +3313,9 @@
         <w:tc>
           <w:tcPr>
             <w:tcW w:w="440" w:type="dxa"/>
+            <w:tcBorders>
+              <w:right w:val="single" w:sz="12" w:space="0" w:color="000000"/>
+            </w:tcBorders>
           </w:tcPr>
           <w:p>
             <w:r>
@@ -1420,6 +3326,9 @@
         <w:tc>
           <w:tcPr>
             <w:tcW w:w="440" w:type="dxa"/>
+            <w:tcBorders>
+              <w:left w:val="single" w:sz="12" w:space="0" w:color="000000"/>
+            </w:tcBorders>
           </w:tcPr>
           <w:p>
             <w:r>
@@ -1552,6 +3461,9 @@
         <w:tc>
           <w:tcPr>
             <w:tcW w:w="440" w:type="dxa"/>
+            <w:tcBorders>
+              <w:right w:val="single" w:sz="12" w:space="0" w:color="000000"/>
+            </w:tcBorders>
           </w:tcPr>
           <w:p>
             <w:r>
@@ -1562,6 +3474,9 @@
         <w:tc>
           <w:tcPr>
             <w:tcW w:w="440" w:type="dxa"/>
+            <w:tcBorders>
+              <w:left w:val="single" w:sz="12" w:space="0" w:color="000000"/>
+            </w:tcBorders>
           </w:tcPr>
           <w:p>
             <w:r>
@@ -1616,12 +3531,18 @@
         <w:tc>
           <w:tcPr>
             <w:tcW w:w="440" w:type="dxa"/>
-          </w:tcPr>
-          <w:p/>
-        </w:tc>
-        <w:tc>
-          <w:tcPr>
-            <w:tcW w:w="440" w:type="dxa"/>
+            <w:tcBorders>
+              <w:right w:val="single" w:sz="12" w:space="0" w:color="000000"/>
+            </w:tcBorders>
+          </w:tcPr>
+          <w:p/>
+        </w:tc>
+        <w:tc>
+          <w:tcPr>
+            <w:tcW w:w="440" w:type="dxa"/>
+            <w:tcBorders>
+              <w:left w:val="single" w:sz="12" w:space="0" w:color="000000"/>
+            </w:tcBorders>
           </w:tcPr>
           <w:p/>
         </w:tc>
@@ -1722,6 +3643,9 @@
         <w:tc>
           <w:tcPr>
             <w:tcW w:w="440" w:type="dxa"/>
+            <w:tcBorders>
+              <w:right w:val="single" w:sz="12" w:space="0" w:color="000000"/>
+            </w:tcBorders>
           </w:tcPr>
           <w:p>
             <w:r>
@@ -1732,6 +3656,9 @@
         <w:tc>
           <w:tcPr>
             <w:tcW w:w="440" w:type="dxa"/>
+            <w:tcBorders>
+              <w:left w:val="single" w:sz="12" w:space="0" w:color="000000"/>
+            </w:tcBorders>
           </w:tcPr>
           <w:p>
             <w:r>
@@ -1798,12 +3725,18 @@
         <w:tc>
           <w:tcPr>
             <w:tcW w:w="440" w:type="dxa"/>
-          </w:tcPr>
-          <w:p/>
-        </w:tc>
-        <w:tc>
-          <w:tcPr>
-            <w:tcW w:w="440" w:type="dxa"/>
+            <w:tcBorders>
+              <w:right w:val="single" w:sz="12" w:space="0" w:color="000000"/>
+            </w:tcBorders>
+          </w:tcPr>
+          <w:p/>
+        </w:tc>
+        <w:tc>
+          <w:tcPr>
+            <w:tcW w:w="440" w:type="dxa"/>
+            <w:tcBorders>
+              <w:left w:val="single" w:sz="12" w:space="0" w:color="000000"/>
+            </w:tcBorders>
           </w:tcPr>
           <w:p/>
         </w:tc>
@@ -1955,6 +3888,9 @@
         <w:tc>
           <w:tcPr>
             <w:tcW w:w="440" w:type="dxa"/>
+            <w:tcBorders>
+              <w:right w:val="single" w:sz="12" w:space="0" w:color="000000"/>
+            </w:tcBorders>
           </w:tcPr>
           <w:p>
             <w:r>
@@ -1965,6 +3901,9 @@
         <w:tc>
           <w:tcPr>
             <w:tcW w:w="440" w:type="dxa"/>
+            <w:tcBorders>
+              <w:left w:val="single" w:sz="12" w:space="0" w:color="000000"/>
+            </w:tcBorders>
           </w:tcPr>
           <w:p>
             <w:r>
@@ -2031,12 +3970,18 @@
         <w:tc>
           <w:tcPr>
             <w:tcW w:w="440" w:type="dxa"/>
-          </w:tcPr>
-          <w:p/>
-        </w:tc>
-        <w:tc>
-          <w:tcPr>
-            <w:tcW w:w="440" w:type="dxa"/>
+            <w:tcBorders>
+              <w:right w:val="single" w:sz="12" w:space="0" w:color="000000"/>
+            </w:tcBorders>
+          </w:tcPr>
+          <w:p/>
+        </w:tc>
+        <w:tc>
+          <w:tcPr>
+            <w:tcW w:w="440" w:type="dxa"/>
+            <w:tcBorders>
+              <w:left w:val="single" w:sz="12" w:space="0" w:color="000000"/>
+            </w:tcBorders>
           </w:tcPr>
           <w:p/>
         </w:tc>
@@ -2149,60 +4094,72 @@
         <w:tc>
           <w:tcPr>
             <w:tcW w:w="440" w:type="dxa"/>
-          </w:tcPr>
-          <w:p/>
-        </w:tc>
-        <w:tc>
-          <w:tcPr>
-            <w:tcW w:w="440" w:type="dxa"/>
-          </w:tcPr>
-          <w:p/>
-        </w:tc>
-        <w:tc>
-          <w:tcPr>
-            <w:tcW w:w="440" w:type="dxa"/>
-          </w:tcPr>
-          <w:p/>
-        </w:tc>
-        <w:tc>
-          <w:tcPr>
-            <w:tcW w:w="440" w:type="dxa"/>
-          </w:tcPr>
-          <w:p/>
-        </w:tc>
-        <w:tc>
-          <w:tcPr>
-            <w:tcW w:w="440" w:type="dxa"/>
-          </w:tcPr>
-          <w:p/>
-        </w:tc>
-        <w:tc>
-          <w:tcPr>
-            <w:tcW w:w="440" w:type="dxa"/>
-          </w:tcPr>
-          <w:p/>
-        </w:tc>
-        <w:tc>
-          <w:tcPr>
-            <w:tcW w:w="440" w:type="dxa"/>
-          </w:tcPr>
-          <w:p/>
-        </w:tc>
-        <w:tc>
-          <w:tcPr>
-            <w:tcW w:w="440" w:type="dxa"/>
-          </w:tcPr>
-          <w:p/>
-        </w:tc>
-        <w:tc>
-          <w:tcPr>
-            <w:tcW w:w="440" w:type="dxa"/>
-          </w:tcPr>
-          <w:p/>
-        </w:tc>
-        <w:tc>
-          <w:tcPr>
-            <w:tcW w:w="440" w:type="dxa"/>
+            <w:tcBorders>
+              <w:right w:val="single" w:sz="12" w:space="0" w:color="000000"/>
+            </w:tcBorders>
+          </w:tcPr>
+          <w:p/>
+        </w:tc>
+        <w:tc>
+          <w:tcPr>
+            <w:tcW w:w="440" w:type="dxa"/>
+            <w:tcBorders>
+              <w:left w:val="single" w:sz="12" w:space="0" w:color="000000"/>
+            </w:tcBorders>
+          </w:tcPr>
+          <w:p/>
+        </w:tc>
+        <w:tc>
+          <w:tcPr>
+            <w:tcW w:w="440" w:type="dxa"/>
+          </w:tcPr>
+          <w:p/>
+        </w:tc>
+        <w:tc>
+          <w:tcPr>
+            <w:tcW w:w="440" w:type="dxa"/>
+          </w:tcPr>
+          <w:p/>
+        </w:tc>
+        <w:tc>
+          <w:tcPr>
+            <w:tcW w:w="440" w:type="dxa"/>
+          </w:tcPr>
+          <w:p/>
+        </w:tc>
+        <w:tc>
+          <w:tcPr>
+            <w:tcW w:w="440" w:type="dxa"/>
+          </w:tcPr>
+          <w:p/>
+        </w:tc>
+        <w:tc>
+          <w:tcPr>
+            <w:tcW w:w="440" w:type="dxa"/>
+          </w:tcPr>
+          <w:p/>
+        </w:tc>
+        <w:tc>
+          <w:tcPr>
+            <w:tcW w:w="440" w:type="dxa"/>
+          </w:tcPr>
+          <w:p/>
+        </w:tc>
+        <w:tc>
+          <w:tcPr>
+            <w:tcW w:w="440" w:type="dxa"/>
+            <w:tcBorders>
+              <w:right w:val="single" w:sz="12" w:space="0" w:color="000000"/>
+            </w:tcBorders>
+          </w:tcPr>
+          <w:p/>
+        </w:tc>
+        <w:tc>
+          <w:tcPr>
+            <w:tcW w:w="440" w:type="dxa"/>
+            <w:tcBorders>
+              <w:left w:val="single" w:sz="12" w:space="0" w:color="000000"/>
+            </w:tcBorders>
           </w:tcPr>
           <w:p/>
         </w:tc>
@@ -2307,6 +4264,9 @@
         <w:tc>
           <w:tcPr>
             <w:tcW w:w="440" w:type="dxa"/>
+            <w:tcBorders>
+              <w:right w:val="single" w:sz="12" w:space="0" w:color="000000"/>
+            </w:tcBorders>
           </w:tcPr>
           <w:p>
             <w:r>
@@ -2317,6 +4277,9 @@
         <w:tc>
           <w:tcPr>
             <w:tcW w:w="440" w:type="dxa"/>
+            <w:tcBorders>
+              <w:left w:val="single" w:sz="12" w:space="0" w:color="000000"/>
+            </w:tcBorders>
           </w:tcPr>
           <w:p>
             <w:r>
@@ -2363,12 +4326,18 @@
         <w:tc>
           <w:tcPr>
             <w:tcW w:w="440" w:type="dxa"/>
-          </w:tcPr>
-          <w:p/>
-        </w:tc>
-        <w:tc>
-          <w:tcPr>
-            <w:tcW w:w="440" w:type="dxa"/>
+            <w:tcBorders>
+              <w:right w:val="single" w:sz="12" w:space="0" w:color="000000"/>
+            </w:tcBorders>
+          </w:tcPr>
+          <w:p/>
+        </w:tc>
+        <w:tc>
+          <w:tcPr>
+            <w:tcW w:w="440" w:type="dxa"/>
+            <w:tcBorders>
+              <w:left w:val="single" w:sz="12" w:space="0" w:color="000000"/>
+            </w:tcBorders>
           </w:tcPr>
           <w:p/>
         </w:tc>
@@ -2402,8 +4371,6 @@
       <w:pPr>
         <w:spacing w:after="0"/>
       </w:pPr>
-      <w:bookmarkStart w:id="0" w:name="_GoBack"/>
-      <w:bookmarkEnd w:id="0"/>
     </w:p>
     <w:sectPr>
       <w:pgSz w:w="16838" w:h="11906" w:orient="landscape"/>

</xml_diff>